<commit_message>
feat(cw-evaluation): integrate Engineering Dynamics and Bio-Inspired content for cognitive walkthrough tasks
- Added physical CW Research files for BioEngineering group.
- Modified \MainApp.jsx\ routing to support 'ME 201: Engineering Dynamics'.
- Added interactive SVG modules (\TorqueDiagram\, \AeroacousticsDiagram\).
- Updated \content_service\ TOC definitions and AI \prompts\ (dual-panel UX).
- Refined MDX articles mapped to Dynamics and Bio-Inspired tasks.
</commit_message>
<xml_diff>
--- a/CW_Research/word_output/03_Expert_Step_Sheet_Enhanced.docx
+++ b/CW_Research/word_output/03_Expert_Step_Sheet_Enhanced.docx
@@ -108,7 +108,7 @@
           </w:tcPr>
           <w:p>
             <w:r>
-              <w:t>v2.0 (English) / 2026-02-28</w:t>
+              <w:t>v3.0 (English) / 2026-02-28</w:t>
             </w:r>
           </w:p>
         </w:tc>
@@ -316,7 +316,7 @@
               <w:rPr>
                 <w:sz w:val="18"/>
               </w:rPr>
-              <w:t>Undergraduate Mechanical Engineering (1st–2nd year)</w:t>
+              <w:t>Undergraduate Education Student (1st–2nd year)</w:t>
             </w:r>
           </w:p>
         </w:tc>
@@ -344,7 +344,7 @@
               <w:rPr>
                 <w:sz w:val="18"/>
               </w:rPr>
-              <w:t>High school physics/math. No Statics knowledge.</w:t>
+              <w:t>General high school education. No exposure to formal Learning Theories.</w:t>
             </w:r>
           </w:p>
         </w:tc>
@@ -428,7 +428,7 @@
               <w:rPr>
                 <w:sz w:val="18"/>
               </w:rPr>
-              <w:t>Doing a homework assignment (Statics + Biomimicry)</w:t>
+              <w:t>Doing a homework assignment (Constructivism)</w:t>
             </w:r>
           </w:p>
         </w:tc>
@@ -483,12 +483,12 @@
     </w:p>
     <w:p>
       <w:r>
-        <w:t>☑ Metacognitive Support — Janine's reflective feedback</w:t>
+        <w:t>☑ Metacognitive Support — Evaluator's reflective feedback</w:t>
       </w:r>
     </w:p>
     <w:p>
       <w:r>
-        <w:t>☑ Interactive Simulation — Engineer Agent</w:t>
+        <w:t>☑ Interactive Scenario — Learning Designer Agent</w:t>
       </w:r>
     </w:p>
     <w:p>
@@ -670,7 +670,7 @@
               <w:rPr>
                 <w:sz w:val="18"/>
               </w:rPr>
-              <w:t>Bio-Design Lab Inquiry &amp; AI Interpretation</w:t>
+              <w:t>Learning Design Lab Inquiry &amp; AI Interpretation</w:t>
             </w:r>
           </w:p>
         </w:tc>
@@ -724,7 +724,7 @@
               <w:rPr>
                 <w:sz w:val="18"/>
               </w:rPr>
-              <w:t>Use Tutor question + Janine critique</w:t>
+              <w:t>Use Tutor question + Evaluator critique</w:t>
             </w:r>
           </w:p>
         </w:tc>
@@ -752,7 +752,7 @@
               <w:rPr>
                 <w:sz w:val="18"/>
               </w:rPr>
-              <w:t>Operating Simulations &amp; Verifying Learning</w:t>
+              <w:t>Operating Interactive Scenarios &amp; Verifying Learning</w:t>
             </w:r>
           </w:p>
         </w:tc>
@@ -765,7 +765,7 @@
               <w:rPr>
                 <w:sz w:val="18"/>
               </w:rPr>
-              <w:t>Manipulate simulation → Concept link</w:t>
+              <w:t>Manipulate scenario → Concept link</w:t>
             </w:r>
           </w:p>
         </w:tc>
@@ -1598,7 +1598,7 @@
         <w:pStyle w:val="Heading3"/>
       </w:pPr>
       <w:r>
-        <w:t>CW Analysis + Learning Add-ons</w:t>
+        <w:t>CW Analysis Tables (LXD &amp; Intelligent Features)</w:t>
       </w:r>
     </w:p>
     <w:tbl>
@@ -1609,19 +1609,20 @@
         <w:tblLook w:firstColumn="1" w:firstRow="1" w:lastColumn="0" w:lastRow="0" w:noHBand="0" w:noVBand="1" w:val="04A0"/>
       </w:tblPr>
       <w:tblGrid>
-        <w:gridCol w:w="1080"/>
-        <w:gridCol w:w="1080"/>
-        <w:gridCol w:w="1080"/>
-        <w:gridCol w:w="1080"/>
-        <w:gridCol w:w="1080"/>
-        <w:gridCol w:w="1080"/>
-        <w:gridCol w:w="1080"/>
-        <w:gridCol w:w="1080"/>
+        <w:gridCol w:w="960"/>
+        <w:gridCol w:w="960"/>
+        <w:gridCol w:w="960"/>
+        <w:gridCol w:w="960"/>
+        <w:gridCol w:w="960"/>
+        <w:gridCol w:w="960"/>
+        <w:gridCol w:w="960"/>
+        <w:gridCol w:w="960"/>
+        <w:gridCol w:w="960"/>
       </w:tblGrid>
       <w:tr>
         <w:tc>
           <w:tcPr>
-            <w:tcW w:type="dxa" w:w="1080"/>
+            <w:tcW w:type="dxa" w:w="960"/>
           </w:tcPr>
           <w:p>
             <w:r>
@@ -1635,7 +1636,7 @@
         </w:tc>
         <w:tc>
           <w:tcPr>
-            <w:tcW w:type="dxa" w:w="1080"/>
+            <w:tcW w:type="dxa" w:w="960"/>
           </w:tcPr>
           <w:p>
             <w:r>
@@ -1649,7 +1650,7 @@
         </w:tc>
         <w:tc>
           <w:tcPr>
-            <w:tcW w:type="dxa" w:w="1080"/>
+            <w:tcW w:type="dxa" w:w="960"/>
           </w:tcPr>
           <w:p>
             <w:r>
@@ -1663,7 +1664,7 @@
         </w:tc>
         <w:tc>
           <w:tcPr>
-            <w:tcW w:type="dxa" w:w="1080"/>
+            <w:tcW w:type="dxa" w:w="960"/>
           </w:tcPr>
           <w:p>
             <w:r>
@@ -1671,13 +1672,13 @@
                 <w:b/>
                 <w:sz w:val="18"/>
               </w:rPr>
-              <w:t>Q3 Understand</w:t>
-            </w:r>
-          </w:p>
-        </w:tc>
-        <w:tc>
-          <w:tcPr>
-            <w:tcW w:type="dxa" w:w="1080"/>
+              <w:t>Q3 Undrst</w:t>
+            </w:r>
+          </w:p>
+        </w:tc>
+        <w:tc>
+          <w:tcPr>
+            <w:tcW w:type="dxa" w:w="960"/>
           </w:tcPr>
           <w:p>
             <w:r>
@@ -1685,13 +1686,13 @@
                 <w:b/>
                 <w:sz w:val="18"/>
               </w:rPr>
-              <w:t>Q4 Feedback</w:t>
-            </w:r>
-          </w:p>
-        </w:tc>
-        <w:tc>
-          <w:tcPr>
-            <w:tcW w:type="dxa" w:w="1080"/>
+              <w:t>Q4 Fdbk</w:t>
+            </w:r>
+          </w:p>
+        </w:tc>
+        <w:tc>
+          <w:tcPr>
+            <w:tcW w:type="dxa" w:w="960"/>
           </w:tcPr>
           <w:p>
             <w:r>
@@ -1699,13 +1700,13 @@
                 <w:b/>
                 <w:sz w:val="18"/>
               </w:rPr>
-              <w:t>L1 Objectives</w:t>
-            </w:r>
-          </w:p>
-        </w:tc>
-        <w:tc>
-          <w:tcPr>
-            <w:tcW w:type="dxa" w:w="1080"/>
+              <w:t>L1 Objectiv</w:t>
+            </w:r>
+          </w:p>
+        </w:tc>
+        <w:tc>
+          <w:tcPr>
+            <w:tcW w:type="dxa" w:w="960"/>
           </w:tcPr>
           <w:p>
             <w:r>
@@ -1713,13 +1714,13 @@
                 <w:b/>
                 <w:sz w:val="18"/>
               </w:rPr>
-              <w:t>L2 Edu Feedback</w:t>
-            </w:r>
-          </w:p>
-        </w:tc>
-        <w:tc>
-          <w:tcPr>
-            <w:tcW w:type="dxa" w:w="1080"/>
+              <w:t>L2 Engage</w:t>
+            </w:r>
+          </w:p>
+        </w:tc>
+        <w:tc>
+          <w:tcPr>
+            <w:tcW w:type="dxa" w:w="960"/>
           </w:tcPr>
           <w:p>
             <w:r>
@@ -1727,7 +1728,21 @@
                 <w:b/>
                 <w:sz w:val="18"/>
               </w:rPr>
-              <w:t>L3 Next Action</w:t>
+              <w:t>L3 C.Load</w:t>
+            </w:r>
+          </w:p>
+        </w:tc>
+        <w:tc>
+          <w:tcPr>
+            <w:tcW w:type="dxa" w:w="960"/>
+          </w:tcPr>
+          <w:p>
+            <w:r>
+              <w:rPr>
+                <w:b/>
+                <w:sz w:val="18"/>
+              </w:rPr>
+              <w:t>L4 Scaffold</w:t>
             </w:r>
           </w:p>
         </w:tc>
@@ -1735,7 +1750,7 @@
       <w:tr>
         <w:tc>
           <w:tcPr>
-            <w:tcW w:type="dxa" w:w="1080"/>
+            <w:tcW w:type="dxa" w:w="960"/>
           </w:tcPr>
           <w:p>
             <w:r>
@@ -1747,7 +1762,7 @@
         </w:tc>
         <w:tc>
           <w:tcPr>
-            <w:tcW w:type="dxa" w:w="1080"/>
+            <w:tcW w:type="dxa" w:w="960"/>
           </w:tcPr>
           <w:p>
             <w:r>
@@ -1759,7 +1774,7 @@
         </w:tc>
         <w:tc>
           <w:tcPr>
-            <w:tcW w:type="dxa" w:w="1080"/>
+            <w:tcW w:type="dxa" w:w="960"/>
           </w:tcPr>
           <w:p>
             <w:r>
@@ -1771,7 +1786,7 @@
         </w:tc>
         <w:tc>
           <w:tcPr>
-            <w:tcW w:type="dxa" w:w="1080"/>
+            <w:tcW w:type="dxa" w:w="960"/>
           </w:tcPr>
           <w:p>
             <w:r>
@@ -1783,7 +1798,7 @@
         </w:tc>
         <w:tc>
           <w:tcPr>
-            <w:tcW w:type="dxa" w:w="1080"/>
+            <w:tcW w:type="dxa" w:w="960"/>
           </w:tcPr>
           <w:p>
             <w:r>
@@ -1795,7 +1810,7 @@
         </w:tc>
         <w:tc>
           <w:tcPr>
-            <w:tcW w:type="dxa" w:w="1080"/>
+            <w:tcW w:type="dxa" w:w="960"/>
           </w:tcPr>
           <w:p>
             <w:r>
@@ -1807,7 +1822,7 @@
         </w:tc>
         <w:tc>
           <w:tcPr>
-            <w:tcW w:type="dxa" w:w="1080"/>
+            <w:tcW w:type="dxa" w:w="960"/>
           </w:tcPr>
           <w:p>
             <w:r>
@@ -1819,7 +1834,19 @@
         </w:tc>
         <w:tc>
           <w:tcPr>
-            <w:tcW w:type="dxa" w:w="1080"/>
+            <w:tcW w:type="dxa" w:w="960"/>
+          </w:tcPr>
+          <w:p>
+            <w:r>
+              <w:rPr>
+                <w:sz w:val="18"/>
+              </w:rPr>
+            </w:r>
+          </w:p>
+        </w:tc>
+        <w:tc>
+          <w:tcPr>
+            <w:tcW w:type="dxa" w:w="960"/>
           </w:tcPr>
           <w:p>
             <w:r>
@@ -1833,7 +1860,7 @@
       <w:tr>
         <w:tc>
           <w:tcPr>
-            <w:tcW w:type="dxa" w:w="1080"/>
+            <w:tcW w:type="dxa" w:w="960"/>
           </w:tcPr>
           <w:p>
             <w:r>
@@ -1845,7 +1872,7 @@
         </w:tc>
         <w:tc>
           <w:tcPr>
-            <w:tcW w:type="dxa" w:w="1080"/>
+            <w:tcW w:type="dxa" w:w="960"/>
           </w:tcPr>
           <w:p>
             <w:r>
@@ -1857,7 +1884,7 @@
         </w:tc>
         <w:tc>
           <w:tcPr>
-            <w:tcW w:type="dxa" w:w="1080"/>
+            <w:tcW w:type="dxa" w:w="960"/>
           </w:tcPr>
           <w:p>
             <w:r>
@@ -1869,7 +1896,7 @@
         </w:tc>
         <w:tc>
           <w:tcPr>
-            <w:tcW w:type="dxa" w:w="1080"/>
+            <w:tcW w:type="dxa" w:w="960"/>
           </w:tcPr>
           <w:p>
             <w:r>
@@ -1881,7 +1908,7 @@
         </w:tc>
         <w:tc>
           <w:tcPr>
-            <w:tcW w:type="dxa" w:w="1080"/>
+            <w:tcW w:type="dxa" w:w="960"/>
           </w:tcPr>
           <w:p>
             <w:r>
@@ -1893,7 +1920,7 @@
         </w:tc>
         <w:tc>
           <w:tcPr>
-            <w:tcW w:type="dxa" w:w="1080"/>
+            <w:tcW w:type="dxa" w:w="960"/>
           </w:tcPr>
           <w:p>
             <w:r>
@@ -1905,7 +1932,7 @@
         </w:tc>
         <w:tc>
           <w:tcPr>
-            <w:tcW w:type="dxa" w:w="1080"/>
+            <w:tcW w:type="dxa" w:w="960"/>
           </w:tcPr>
           <w:p>
             <w:r>
@@ -1917,7 +1944,19 @@
         </w:tc>
         <w:tc>
           <w:tcPr>
-            <w:tcW w:type="dxa" w:w="1080"/>
+            <w:tcW w:type="dxa" w:w="960"/>
+          </w:tcPr>
+          <w:p>
+            <w:r>
+              <w:rPr>
+                <w:sz w:val="18"/>
+              </w:rPr>
+            </w:r>
+          </w:p>
+        </w:tc>
+        <w:tc>
+          <w:tcPr>
+            <w:tcW w:type="dxa" w:w="960"/>
           </w:tcPr>
           <w:p>
             <w:r>
@@ -1931,7 +1970,7 @@
       <w:tr>
         <w:tc>
           <w:tcPr>
-            <w:tcW w:type="dxa" w:w="1080"/>
+            <w:tcW w:type="dxa" w:w="960"/>
           </w:tcPr>
           <w:p>
             <w:r>
@@ -1943,7 +1982,7 @@
         </w:tc>
         <w:tc>
           <w:tcPr>
-            <w:tcW w:type="dxa" w:w="1080"/>
+            <w:tcW w:type="dxa" w:w="960"/>
           </w:tcPr>
           <w:p>
             <w:r>
@@ -1955,7 +1994,7 @@
         </w:tc>
         <w:tc>
           <w:tcPr>
-            <w:tcW w:type="dxa" w:w="1080"/>
+            <w:tcW w:type="dxa" w:w="960"/>
           </w:tcPr>
           <w:p>
             <w:r>
@@ -1967,7 +2006,7 @@
         </w:tc>
         <w:tc>
           <w:tcPr>
-            <w:tcW w:type="dxa" w:w="1080"/>
+            <w:tcW w:type="dxa" w:w="960"/>
           </w:tcPr>
           <w:p>
             <w:r>
@@ -1979,7 +2018,7 @@
         </w:tc>
         <w:tc>
           <w:tcPr>
-            <w:tcW w:type="dxa" w:w="1080"/>
+            <w:tcW w:type="dxa" w:w="960"/>
           </w:tcPr>
           <w:p>
             <w:r>
@@ -1991,7 +2030,7 @@
         </w:tc>
         <w:tc>
           <w:tcPr>
-            <w:tcW w:type="dxa" w:w="1080"/>
+            <w:tcW w:type="dxa" w:w="960"/>
           </w:tcPr>
           <w:p>
             <w:r>
@@ -2003,7 +2042,7 @@
         </w:tc>
         <w:tc>
           <w:tcPr>
-            <w:tcW w:type="dxa" w:w="1080"/>
+            <w:tcW w:type="dxa" w:w="960"/>
           </w:tcPr>
           <w:p>
             <w:r>
@@ -2015,7 +2054,19 @@
         </w:tc>
         <w:tc>
           <w:tcPr>
-            <w:tcW w:type="dxa" w:w="1080"/>
+            <w:tcW w:type="dxa" w:w="960"/>
+          </w:tcPr>
+          <w:p>
+            <w:r>
+              <w:rPr>
+                <w:sz w:val="18"/>
+              </w:rPr>
+            </w:r>
+          </w:p>
+        </w:tc>
+        <w:tc>
+          <w:tcPr>
+            <w:tcW w:type="dxa" w:w="960"/>
           </w:tcPr>
           <w:p>
             <w:r>
@@ -2029,7 +2080,7 @@
       <w:tr>
         <w:tc>
           <w:tcPr>
-            <w:tcW w:type="dxa" w:w="1080"/>
+            <w:tcW w:type="dxa" w:w="960"/>
           </w:tcPr>
           <w:p>
             <w:r>
@@ -2041,7 +2092,7 @@
         </w:tc>
         <w:tc>
           <w:tcPr>
-            <w:tcW w:type="dxa" w:w="1080"/>
+            <w:tcW w:type="dxa" w:w="960"/>
           </w:tcPr>
           <w:p>
             <w:r>
@@ -2053,7 +2104,7 @@
         </w:tc>
         <w:tc>
           <w:tcPr>
-            <w:tcW w:type="dxa" w:w="1080"/>
+            <w:tcW w:type="dxa" w:w="960"/>
           </w:tcPr>
           <w:p>
             <w:r>
@@ -2065,7 +2116,7 @@
         </w:tc>
         <w:tc>
           <w:tcPr>
-            <w:tcW w:type="dxa" w:w="1080"/>
+            <w:tcW w:type="dxa" w:w="960"/>
           </w:tcPr>
           <w:p>
             <w:r>
@@ -2077,7 +2128,7 @@
         </w:tc>
         <w:tc>
           <w:tcPr>
-            <w:tcW w:type="dxa" w:w="1080"/>
+            <w:tcW w:type="dxa" w:w="960"/>
           </w:tcPr>
           <w:p>
             <w:r>
@@ -2089,7 +2140,7 @@
         </w:tc>
         <w:tc>
           <w:tcPr>
-            <w:tcW w:type="dxa" w:w="1080"/>
+            <w:tcW w:type="dxa" w:w="960"/>
           </w:tcPr>
           <w:p>
             <w:r>
@@ -2101,7 +2152,7 @@
         </w:tc>
         <w:tc>
           <w:tcPr>
-            <w:tcW w:type="dxa" w:w="1080"/>
+            <w:tcW w:type="dxa" w:w="960"/>
           </w:tcPr>
           <w:p>
             <w:r>
@@ -2113,7 +2164,19 @@
         </w:tc>
         <w:tc>
           <w:tcPr>
-            <w:tcW w:type="dxa" w:w="1080"/>
+            <w:tcW w:type="dxa" w:w="960"/>
+          </w:tcPr>
+          <w:p>
+            <w:r>
+              <w:rPr>
+                <w:sz w:val="18"/>
+              </w:rPr>
+            </w:r>
+          </w:p>
+        </w:tc>
+        <w:tc>
+          <w:tcPr>
+            <w:tcW w:type="dxa" w:w="960"/>
           </w:tcPr>
           <w:p>
             <w:r>
@@ -2127,7 +2190,7 @@
       <w:tr>
         <w:tc>
           <w:tcPr>
-            <w:tcW w:type="dxa" w:w="1080"/>
+            <w:tcW w:type="dxa" w:w="960"/>
           </w:tcPr>
           <w:p>
             <w:r>
@@ -2139,7 +2202,7 @@
         </w:tc>
         <w:tc>
           <w:tcPr>
-            <w:tcW w:type="dxa" w:w="1080"/>
+            <w:tcW w:type="dxa" w:w="960"/>
           </w:tcPr>
           <w:p>
             <w:r>
@@ -2151,7 +2214,7 @@
         </w:tc>
         <w:tc>
           <w:tcPr>
-            <w:tcW w:type="dxa" w:w="1080"/>
+            <w:tcW w:type="dxa" w:w="960"/>
           </w:tcPr>
           <w:p>
             <w:r>
@@ -2163,7 +2226,7 @@
         </w:tc>
         <w:tc>
           <w:tcPr>
-            <w:tcW w:type="dxa" w:w="1080"/>
+            <w:tcW w:type="dxa" w:w="960"/>
           </w:tcPr>
           <w:p>
             <w:r>
@@ -2175,7 +2238,7 @@
         </w:tc>
         <w:tc>
           <w:tcPr>
-            <w:tcW w:type="dxa" w:w="1080"/>
+            <w:tcW w:type="dxa" w:w="960"/>
           </w:tcPr>
           <w:p>
             <w:r>
@@ -2187,7 +2250,7 @@
         </w:tc>
         <w:tc>
           <w:tcPr>
-            <w:tcW w:type="dxa" w:w="1080"/>
+            <w:tcW w:type="dxa" w:w="960"/>
           </w:tcPr>
           <w:p>
             <w:r>
@@ -2199,7 +2262,7 @@
         </w:tc>
         <w:tc>
           <w:tcPr>
-            <w:tcW w:type="dxa" w:w="1080"/>
+            <w:tcW w:type="dxa" w:w="960"/>
           </w:tcPr>
           <w:p>
             <w:r>
@@ -2211,7 +2274,19 @@
         </w:tc>
         <w:tc>
           <w:tcPr>
-            <w:tcW w:type="dxa" w:w="1080"/>
+            <w:tcW w:type="dxa" w:w="960"/>
+          </w:tcPr>
+          <w:p>
+            <w:r>
+              <w:rPr>
+                <w:sz w:val="18"/>
+              </w:rPr>
+            </w:r>
+          </w:p>
+        </w:tc>
+        <w:tc>
+          <w:tcPr>
+            <w:tcW w:type="dxa" w:w="960"/>
           </w:tcPr>
           <w:p>
             <w:r>
@@ -2225,7 +2300,7 @@
       <w:tr>
         <w:tc>
           <w:tcPr>
-            <w:tcW w:type="dxa" w:w="1080"/>
+            <w:tcW w:type="dxa" w:w="960"/>
           </w:tcPr>
           <w:p>
             <w:r>
@@ -2237,7 +2312,7 @@
         </w:tc>
         <w:tc>
           <w:tcPr>
-            <w:tcW w:type="dxa" w:w="1080"/>
+            <w:tcW w:type="dxa" w:w="960"/>
           </w:tcPr>
           <w:p>
             <w:r>
@@ -2249,7 +2324,7 @@
         </w:tc>
         <w:tc>
           <w:tcPr>
-            <w:tcW w:type="dxa" w:w="1080"/>
+            <w:tcW w:type="dxa" w:w="960"/>
           </w:tcPr>
           <w:p>
             <w:r>
@@ -2261,7 +2336,7 @@
         </w:tc>
         <w:tc>
           <w:tcPr>
-            <w:tcW w:type="dxa" w:w="1080"/>
+            <w:tcW w:type="dxa" w:w="960"/>
           </w:tcPr>
           <w:p>
             <w:r>
@@ -2273,7 +2348,7 @@
         </w:tc>
         <w:tc>
           <w:tcPr>
-            <w:tcW w:type="dxa" w:w="1080"/>
+            <w:tcW w:type="dxa" w:w="960"/>
           </w:tcPr>
           <w:p>
             <w:r>
@@ -2285,7 +2360,7 @@
         </w:tc>
         <w:tc>
           <w:tcPr>
-            <w:tcW w:type="dxa" w:w="1080"/>
+            <w:tcW w:type="dxa" w:w="960"/>
           </w:tcPr>
           <w:p>
             <w:r>
@@ -2297,7 +2372,7 @@
         </w:tc>
         <w:tc>
           <w:tcPr>
-            <w:tcW w:type="dxa" w:w="1080"/>
+            <w:tcW w:type="dxa" w:w="960"/>
           </w:tcPr>
           <w:p>
             <w:r>
@@ -2309,7 +2384,19 @@
         </w:tc>
         <w:tc>
           <w:tcPr>
-            <w:tcW w:type="dxa" w:w="1080"/>
+            <w:tcW w:type="dxa" w:w="960"/>
+          </w:tcPr>
+          <w:p>
+            <w:r>
+              <w:rPr>
+                <w:sz w:val="18"/>
+              </w:rPr>
+            </w:r>
+          </w:p>
+        </w:tc>
+        <w:tc>
+          <w:tcPr>
+            <w:tcW w:type="dxa" w:w="960"/>
           </w:tcPr>
           <w:p>
             <w:r>
@@ -2322,15 +2409,6 @@
       </w:tr>
     </w:tbl>
     <w:p/>
-    <w:p>
-      <w:r>
-        <w:rPr>
-          <w:b/>
-          <w:i w:val="0"/>
-        </w:rPr>
-        <w:t>★ L4–L5 (Optional for E2: Learning Sciences Expert):</w:t>
-      </w:r>
-    </w:p>
     <w:tbl>
       <w:tblPr>
         <w:tblStyle w:val="LightGrid-Accent1"/>
@@ -2339,14 +2417,16 @@
         <w:tblLook w:firstColumn="1" w:firstRow="1" w:lastColumn="0" w:lastRow="0" w:noHBand="0" w:noVBand="1" w:val="04A0"/>
       </w:tblPr>
       <w:tblGrid>
-        <w:gridCol w:w="2880"/>
-        <w:gridCol w:w="2880"/>
-        <w:gridCol w:w="2880"/>
+        <w:gridCol w:w="1728"/>
+        <w:gridCol w:w="1728"/>
+        <w:gridCol w:w="1728"/>
+        <w:gridCol w:w="1728"/>
+        <w:gridCol w:w="1728"/>
       </w:tblGrid>
       <w:tr>
         <w:tc>
           <w:tcPr>
-            <w:tcW w:type="dxa" w:w="2880"/>
+            <w:tcW w:type="dxa" w:w="1728"/>
           </w:tcPr>
           <w:p>
             <w:r>
@@ -2360,7 +2440,7 @@
         </w:tc>
         <w:tc>
           <w:tcPr>
-            <w:tcW w:type="dxa" w:w="2880"/>
+            <w:tcW w:type="dxa" w:w="1728"/>
           </w:tcPr>
           <w:p>
             <w:r>
@@ -2368,13 +2448,13 @@
                 <w:b/>
                 <w:sz w:val="18"/>
               </w:rPr>
-              <w:t>L4 Excessive Cognitive Load? (Y/N)</w:t>
-            </w:r>
-          </w:p>
-        </w:tc>
-        <w:tc>
-          <w:tcPr>
-            <w:tcW w:type="dxa" w:w="2880"/>
+              <w:t>L5 Adaptivity</w:t>
+            </w:r>
+          </w:p>
+        </w:tc>
+        <w:tc>
+          <w:tcPr>
+            <w:tcW w:type="dxa" w:w="1728"/>
           </w:tcPr>
           <w:p>
             <w:r>
@@ -2382,7 +2462,35 @@
                 <w:b/>
                 <w:sz w:val="18"/>
               </w:rPr>
-              <w:t>L5 Promotes Metacognition? (Y/N)</w:t>
+              <w:t>L6 Transparency</w:t>
+            </w:r>
+          </w:p>
+        </w:tc>
+        <w:tc>
+          <w:tcPr>
+            <w:tcW w:type="dxa" w:w="1728"/>
+          </w:tcPr>
+          <w:p>
+            <w:r>
+              <w:rPr>
+                <w:b/>
+                <w:sz w:val="18"/>
+              </w:rPr>
+              <w:t>L7 Metacog</w:t>
+            </w:r>
+          </w:p>
+        </w:tc>
+        <w:tc>
+          <w:tcPr>
+            <w:tcW w:type="dxa" w:w="1728"/>
+          </w:tcPr>
+          <w:p>
+            <w:r>
+              <w:rPr>
+                <w:b/>
+                <w:sz w:val="18"/>
+              </w:rPr>
+              <w:t>L8 Flow</w:t>
             </w:r>
           </w:p>
         </w:tc>
@@ -2390,7 +2498,7 @@
       <w:tr>
         <w:tc>
           <w:tcPr>
-            <w:tcW w:type="dxa" w:w="2880"/>
+            <w:tcW w:type="dxa" w:w="1728"/>
           </w:tcPr>
           <w:p>
             <w:r>
@@ -2402,7 +2510,7 @@
         </w:tc>
         <w:tc>
           <w:tcPr>
-            <w:tcW w:type="dxa" w:w="2880"/>
+            <w:tcW w:type="dxa" w:w="1728"/>
           </w:tcPr>
           <w:p>
             <w:r>
@@ -2414,7 +2522,31 @@
         </w:tc>
         <w:tc>
           <w:tcPr>
-            <w:tcW w:type="dxa" w:w="2880"/>
+            <w:tcW w:type="dxa" w:w="1728"/>
+          </w:tcPr>
+          <w:p>
+            <w:r>
+              <w:rPr>
+                <w:sz w:val="18"/>
+              </w:rPr>
+            </w:r>
+          </w:p>
+        </w:tc>
+        <w:tc>
+          <w:tcPr>
+            <w:tcW w:type="dxa" w:w="1728"/>
+          </w:tcPr>
+          <w:p>
+            <w:r>
+              <w:rPr>
+                <w:sz w:val="18"/>
+              </w:rPr>
+            </w:r>
+          </w:p>
+        </w:tc>
+        <w:tc>
+          <w:tcPr>
+            <w:tcW w:type="dxa" w:w="1728"/>
           </w:tcPr>
           <w:p>
             <w:r>
@@ -2428,7 +2560,7 @@
       <w:tr>
         <w:tc>
           <w:tcPr>
-            <w:tcW w:type="dxa" w:w="2880"/>
+            <w:tcW w:type="dxa" w:w="1728"/>
           </w:tcPr>
           <w:p>
             <w:r>
@@ -2440,7 +2572,7 @@
         </w:tc>
         <w:tc>
           <w:tcPr>
-            <w:tcW w:type="dxa" w:w="2880"/>
+            <w:tcW w:type="dxa" w:w="1728"/>
           </w:tcPr>
           <w:p>
             <w:r>
@@ -2452,7 +2584,31 @@
         </w:tc>
         <w:tc>
           <w:tcPr>
-            <w:tcW w:type="dxa" w:w="2880"/>
+            <w:tcW w:type="dxa" w:w="1728"/>
+          </w:tcPr>
+          <w:p>
+            <w:r>
+              <w:rPr>
+                <w:sz w:val="18"/>
+              </w:rPr>
+            </w:r>
+          </w:p>
+        </w:tc>
+        <w:tc>
+          <w:tcPr>
+            <w:tcW w:type="dxa" w:w="1728"/>
+          </w:tcPr>
+          <w:p>
+            <w:r>
+              <w:rPr>
+                <w:sz w:val="18"/>
+              </w:rPr>
+            </w:r>
+          </w:p>
+        </w:tc>
+        <w:tc>
+          <w:tcPr>
+            <w:tcW w:type="dxa" w:w="1728"/>
           </w:tcPr>
           <w:p>
             <w:r>
@@ -2466,7 +2622,7 @@
       <w:tr>
         <w:tc>
           <w:tcPr>
-            <w:tcW w:type="dxa" w:w="2880"/>
+            <w:tcW w:type="dxa" w:w="1728"/>
           </w:tcPr>
           <w:p>
             <w:r>
@@ -2478,7 +2634,7 @@
         </w:tc>
         <w:tc>
           <w:tcPr>
-            <w:tcW w:type="dxa" w:w="2880"/>
+            <w:tcW w:type="dxa" w:w="1728"/>
           </w:tcPr>
           <w:p>
             <w:r>
@@ -2490,7 +2646,31 @@
         </w:tc>
         <w:tc>
           <w:tcPr>
-            <w:tcW w:type="dxa" w:w="2880"/>
+            <w:tcW w:type="dxa" w:w="1728"/>
+          </w:tcPr>
+          <w:p>
+            <w:r>
+              <w:rPr>
+                <w:sz w:val="18"/>
+              </w:rPr>
+            </w:r>
+          </w:p>
+        </w:tc>
+        <w:tc>
+          <w:tcPr>
+            <w:tcW w:type="dxa" w:w="1728"/>
+          </w:tcPr>
+          <w:p>
+            <w:r>
+              <w:rPr>
+                <w:sz w:val="18"/>
+              </w:rPr>
+            </w:r>
+          </w:p>
+        </w:tc>
+        <w:tc>
+          <w:tcPr>
+            <w:tcW w:type="dxa" w:w="1728"/>
           </w:tcPr>
           <w:p>
             <w:r>
@@ -2504,7 +2684,7 @@
       <w:tr>
         <w:tc>
           <w:tcPr>
-            <w:tcW w:type="dxa" w:w="2880"/>
+            <w:tcW w:type="dxa" w:w="1728"/>
           </w:tcPr>
           <w:p>
             <w:r>
@@ -2516,7 +2696,7 @@
         </w:tc>
         <w:tc>
           <w:tcPr>
-            <w:tcW w:type="dxa" w:w="2880"/>
+            <w:tcW w:type="dxa" w:w="1728"/>
           </w:tcPr>
           <w:p>
             <w:r>
@@ -2528,7 +2708,31 @@
         </w:tc>
         <w:tc>
           <w:tcPr>
-            <w:tcW w:type="dxa" w:w="2880"/>
+            <w:tcW w:type="dxa" w:w="1728"/>
+          </w:tcPr>
+          <w:p>
+            <w:r>
+              <w:rPr>
+                <w:sz w:val="18"/>
+              </w:rPr>
+            </w:r>
+          </w:p>
+        </w:tc>
+        <w:tc>
+          <w:tcPr>
+            <w:tcW w:type="dxa" w:w="1728"/>
+          </w:tcPr>
+          <w:p>
+            <w:r>
+              <w:rPr>
+                <w:sz w:val="18"/>
+              </w:rPr>
+            </w:r>
+          </w:p>
+        </w:tc>
+        <w:tc>
+          <w:tcPr>
+            <w:tcW w:type="dxa" w:w="1728"/>
           </w:tcPr>
           <w:p>
             <w:r>
@@ -2542,7 +2746,7 @@
       <w:tr>
         <w:tc>
           <w:tcPr>
-            <w:tcW w:type="dxa" w:w="2880"/>
+            <w:tcW w:type="dxa" w:w="1728"/>
           </w:tcPr>
           <w:p>
             <w:r>
@@ -2554,7 +2758,7 @@
         </w:tc>
         <w:tc>
           <w:tcPr>
-            <w:tcW w:type="dxa" w:w="2880"/>
+            <w:tcW w:type="dxa" w:w="1728"/>
           </w:tcPr>
           <w:p>
             <w:r>
@@ -2566,7 +2770,31 @@
         </w:tc>
         <w:tc>
           <w:tcPr>
-            <w:tcW w:type="dxa" w:w="2880"/>
+            <w:tcW w:type="dxa" w:w="1728"/>
+          </w:tcPr>
+          <w:p>
+            <w:r>
+              <w:rPr>
+                <w:sz w:val="18"/>
+              </w:rPr>
+            </w:r>
+          </w:p>
+        </w:tc>
+        <w:tc>
+          <w:tcPr>
+            <w:tcW w:type="dxa" w:w="1728"/>
+          </w:tcPr>
+          <w:p>
+            <w:r>
+              <w:rPr>
+                <w:sz w:val="18"/>
+              </w:rPr>
+            </w:r>
+          </w:p>
+        </w:tc>
+        <w:tc>
+          <w:tcPr>
+            <w:tcW w:type="dxa" w:w="1728"/>
           </w:tcPr>
           <w:p>
             <w:r>
@@ -2580,7 +2808,7 @@
       <w:tr>
         <w:tc>
           <w:tcPr>
-            <w:tcW w:type="dxa" w:w="2880"/>
+            <w:tcW w:type="dxa" w:w="1728"/>
           </w:tcPr>
           <w:p>
             <w:r>
@@ -2592,7 +2820,7 @@
         </w:tc>
         <w:tc>
           <w:tcPr>
-            <w:tcW w:type="dxa" w:w="2880"/>
+            <w:tcW w:type="dxa" w:w="1728"/>
           </w:tcPr>
           <w:p>
             <w:r>
@@ -2604,7 +2832,31 @@
         </w:tc>
         <w:tc>
           <w:tcPr>
-            <w:tcW w:type="dxa" w:w="2880"/>
+            <w:tcW w:type="dxa" w:w="1728"/>
+          </w:tcPr>
+          <w:p>
+            <w:r>
+              <w:rPr>
+                <w:sz w:val="18"/>
+              </w:rPr>
+            </w:r>
+          </w:p>
+        </w:tc>
+        <w:tc>
+          <w:tcPr>
+            <w:tcW w:type="dxa" w:w="1728"/>
+          </w:tcPr>
+          <w:p>
+            <w:r>
+              <w:rPr>
+                <w:sz w:val="18"/>
+              </w:rPr>
+            </w:r>
+          </w:p>
+        </w:tc>
+        <w:tc>
+          <w:tcPr>
+            <w:tcW w:type="dxa" w:w="1728"/>
           </w:tcPr>
           <w:p>
             <w:r>
@@ -3419,7 +3671,7 @@
           <w:b w:val="0"/>
           <w:i w:val="0"/>
         </w:rPr>
-        <w:t>Factual correctness of AI-generated engineering content:</w:t>
+        <w:t>Factual correctness of AI-generated instructional technology content:</w:t>
       </w:r>
     </w:p>
     <w:tbl>
@@ -3460,7 +3712,7 @@
                 <w:b/>
                 <w:sz w:val="18"/>
               </w:rPr>
-              <w:t>Content Element (e.g., FBD)</w:t>
+              <w:t>Content Element (e.g., Lesson Plan)</w:t>
             </w:r>
           </w:p>
         </w:tc>

</xml_diff>